<commit_message>
little update of the latest version
</commit_message>
<xml_diff>
--- a/assets/FR_CV_Steve_Wagner.docx
+++ b/assets/FR_CV_Steve_Wagner.docx
@@ -543,6 +543,7 @@
       <w:r>
         <w:rPr>
           <w:rFonts w:ascii="Tahoma" w:hAnsi="Tahoma" w:cs="Tahoma"/>
+          <w:b/>
           <w:color w:val="auto"/>
           <w:sz w:val="20"/>
           <w:szCs w:val="16"/>
@@ -553,6 +554,7 @@
       <w:r>
         <w:rPr>
           <w:rFonts w:ascii="Tahoma" w:hAnsi="Tahoma" w:cs="Tahoma"/>
+          <w:b/>
           <w:color w:val="auto"/>
           <w:sz w:val="20"/>
           <w:szCs w:val="16"/>
@@ -563,16 +565,28 @@
       <w:r>
         <w:rPr>
           <w:rFonts w:ascii="Tahoma" w:hAnsi="Tahoma" w:cs="Tahoma"/>
+          <w:b/>
           <w:color w:val="auto"/>
           <w:sz w:val="20"/>
           <w:szCs w:val="16"/>
         </w:rPr>
         <w:t xml:space="preserve">, à la </w:t>
       </w:r>
+      <w:r>
+        <w:rPr>
+          <w:rFonts w:ascii="Tahoma" w:hAnsi="Tahoma" w:cs="Tahoma"/>
+          <w:b/>
+          <w:color w:val="auto"/>
+          <w:sz w:val="20"/>
+          <w:szCs w:val="16"/>
+        </w:rPr>
+        <w:t>« </w:t>
+      </w:r>
       <w:proofErr w:type="spellStart"/>
       <w:r>
         <w:rPr>
           <w:rFonts w:ascii="Tahoma" w:hAnsi="Tahoma" w:cs="Tahoma"/>
+          <w:b/>
           <w:color w:val="auto"/>
           <w:sz w:val="20"/>
           <w:szCs w:val="16"/>
@@ -583,6 +597,17 @@
       <w:r>
         <w:rPr>
           <w:rFonts w:ascii="Tahoma" w:hAnsi="Tahoma" w:cs="Tahoma"/>
+          <w:b/>
+          <w:color w:val="auto"/>
+          <w:sz w:val="20"/>
+          <w:szCs w:val="16"/>
+        </w:rPr>
+        <w:t> »</w:t>
+      </w:r>
+      <w:r>
+        <w:rPr>
+          <w:rFonts w:ascii="Tahoma" w:hAnsi="Tahoma" w:cs="Tahoma"/>
+          <w:b/>
           <w:color w:val="auto"/>
           <w:sz w:val="20"/>
           <w:szCs w:val="16"/>
@@ -636,79 +661,6 @@
           <w:szCs w:val="16"/>
         </w:rPr>
       </w:pPr>
-    </w:p>
-    <w:p>
-      <w:pPr>
-        <w:tabs>
-          <w:tab w:val="left" w:pos="2268"/>
-        </w:tabs>
-        <w:ind w:left="2410" w:right="-648" w:hanging="2977"/>
-        <w:rPr>
-          <w:rFonts w:ascii="Tahoma" w:hAnsi="Tahoma" w:cs="Tahoma"/>
-          <w:color w:val="auto"/>
-          <w:sz w:val="20"/>
-          <w:szCs w:val="16"/>
-        </w:rPr>
-      </w:pPr>
-      <w:r>
-        <w:rPr>
-          <w:rFonts w:ascii="Tahoma" w:hAnsi="Tahoma" w:cs="Tahoma"/>
-          <w:b/>
-          <w:color w:val="auto"/>
-          <w:sz w:val="20"/>
-          <w:szCs w:val="16"/>
-        </w:rPr>
-        <w:t>2015</w:t>
-      </w:r>
-      <w:r>
-        <w:rPr>
-          <w:rFonts w:ascii="Tahoma" w:hAnsi="Tahoma" w:cs="Tahoma"/>
-          <w:b/>
-          <w:color w:val="auto"/>
-          <w:sz w:val="20"/>
-          <w:szCs w:val="16"/>
-        </w:rPr>
-        <w:tab/>
-      </w:r>
-      <w:r>
-        <w:rPr>
-          <w:rFonts w:ascii="Tahoma" w:hAnsi="Tahoma" w:cs="Tahoma"/>
-          <w:b/>
-          <w:color w:val="auto"/>
-          <w:sz w:val="20"/>
-          <w:szCs w:val="16"/>
-        </w:rPr>
-        <w:tab/>
-      </w:r>
-      <w:r>
-        <w:rPr>
-          <w:rFonts w:ascii="Tahoma" w:hAnsi="Tahoma" w:cs="Tahoma"/>
-          <w:color w:val="auto"/>
-          <w:sz w:val="20"/>
-          <w:szCs w:val="16"/>
-        </w:rPr>
-        <w:t xml:space="preserve">Travail de diplôme, </w:t>
-      </w:r>
-      <w:proofErr w:type="spellStart"/>
-      <w:r>
-        <w:rPr>
-          <w:rFonts w:ascii="Tahoma" w:hAnsi="Tahoma" w:cs="Tahoma"/>
-          <w:color w:val="auto"/>
-          <w:sz w:val="20"/>
-          <w:szCs w:val="16"/>
-        </w:rPr>
-        <w:t>Bachelor</w:t>
-      </w:r>
-      <w:proofErr w:type="spellEnd"/>
-      <w:r>
-        <w:rPr>
-          <w:rFonts w:ascii="Tahoma" w:hAnsi="Tahoma" w:cs="Tahoma"/>
-          <w:color w:val="auto"/>
-          <w:sz w:val="20"/>
-          <w:szCs w:val="16"/>
-        </w:rPr>
-        <w:t>, à la Haute-Ecole Arc de Neuchâtel, Suisse</w:t>
-      </w:r>
     </w:p>
     <w:p>
       <w:pPr>
@@ -727,6 +679,17 @@
       <w:r>
         <w:rPr>
           <w:rFonts w:ascii="Tahoma" w:hAnsi="Tahoma" w:cs="Tahoma"/>
+          <w:b/>
+          <w:color w:val="auto"/>
+          <w:sz w:val="20"/>
+          <w:szCs w:val="16"/>
+        </w:rPr>
+        <w:t>2015</w:t>
+      </w:r>
+      <w:r>
+        <w:rPr>
+          <w:rFonts w:ascii="Tahoma" w:hAnsi="Tahoma" w:cs="Tahoma"/>
+          <w:b/>
           <w:color w:val="auto"/>
           <w:sz w:val="20"/>
           <w:szCs w:val="16"/>
@@ -736,12 +699,100 @@
       <w:r>
         <w:rPr>
           <w:rFonts w:ascii="Tahoma" w:hAnsi="Tahoma" w:cs="Tahoma"/>
+          <w:b/>
           <w:color w:val="auto"/>
           <w:sz w:val="20"/>
           <w:szCs w:val="16"/>
         </w:rPr>
         <w:tab/>
-        <w:t>Développement complet Hardware et Software d’un système embarqué, pour une entreprise Suisse travaillant dans le domaine de l’athlétisme</w:t>
+      </w:r>
+      <w:bookmarkStart w:id="0" w:name="_GoBack"/>
+      <w:r>
+        <w:rPr>
+          <w:rFonts w:ascii="Tahoma" w:hAnsi="Tahoma" w:cs="Tahoma"/>
+          <w:b/>
+          <w:color w:val="auto"/>
+          <w:sz w:val="20"/>
+          <w:szCs w:val="16"/>
+        </w:rPr>
+        <w:t xml:space="preserve">Travail de diplôme, </w:t>
+      </w:r>
+      <w:proofErr w:type="spellStart"/>
+      <w:r>
+        <w:rPr>
+          <w:rFonts w:ascii="Tahoma" w:hAnsi="Tahoma" w:cs="Tahoma"/>
+          <w:b/>
+          <w:color w:val="auto"/>
+          <w:sz w:val="20"/>
+          <w:szCs w:val="16"/>
+        </w:rPr>
+        <w:t>Bachelor</w:t>
+      </w:r>
+      <w:proofErr w:type="spellEnd"/>
+      <w:r>
+        <w:rPr>
+          <w:rFonts w:ascii="Tahoma" w:hAnsi="Tahoma" w:cs="Tahoma"/>
+          <w:b/>
+          <w:color w:val="auto"/>
+          <w:sz w:val="20"/>
+          <w:szCs w:val="16"/>
+        </w:rPr>
+        <w:t>, à la Haute-Ecole Arc de Neuchâtel, Suisse</w:t>
+      </w:r>
+      <w:bookmarkEnd w:id="0"/>
+    </w:p>
+    <w:p>
+      <w:pPr>
+        <w:tabs>
+          <w:tab w:val="left" w:pos="2268"/>
+        </w:tabs>
+        <w:spacing w:after="120"/>
+        <w:ind w:left="2410" w:right="-648" w:hanging="2977"/>
+        <w:rPr>
+          <w:rFonts w:ascii="Tahoma" w:hAnsi="Tahoma" w:cs="Tahoma"/>
+          <w:color w:val="auto"/>
+          <w:sz w:val="20"/>
+          <w:szCs w:val="16"/>
+        </w:rPr>
+      </w:pPr>
+      <w:r>
+        <w:rPr>
+          <w:rFonts w:ascii="Tahoma" w:hAnsi="Tahoma" w:cs="Tahoma"/>
+          <w:color w:val="auto"/>
+          <w:sz w:val="20"/>
+          <w:szCs w:val="16"/>
+        </w:rPr>
+        <w:tab/>
+      </w:r>
+      <w:r>
+        <w:rPr>
+          <w:rFonts w:ascii="Tahoma" w:hAnsi="Tahoma" w:cs="Tahoma"/>
+          <w:color w:val="auto"/>
+          <w:sz w:val="20"/>
+          <w:szCs w:val="16"/>
+        </w:rPr>
+        <w:tab/>
+        <w:t xml:space="preserve">Développement complet Hardware et Software d’un système embarqué, pour une </w:t>
+      </w:r>
+      <w:proofErr w:type="gramStart"/>
+      <w:r>
+        <w:rPr>
+          <w:rFonts w:ascii="Tahoma" w:hAnsi="Tahoma" w:cs="Tahoma"/>
+          <w:color w:val="auto"/>
+          <w:sz w:val="20"/>
+          <w:szCs w:val="16"/>
+        </w:rPr>
+        <w:t>entreprise</w:t>
+      </w:r>
+      <w:proofErr w:type="gramEnd"/>
+      <w:r>
+        <w:rPr>
+          <w:rFonts w:ascii="Tahoma" w:hAnsi="Tahoma" w:cs="Tahoma"/>
+          <w:color w:val="auto"/>
+          <w:sz w:val="20"/>
+          <w:szCs w:val="16"/>
+        </w:rPr>
+        <w:t xml:space="preserve"> Suisse travaillant dans le domaine de l’athlétisme</w:t>
       </w:r>
     </w:p>
     <w:p>
@@ -1880,8 +1931,6 @@
           <w:t>http://steve-wagner.eu/</w:t>
         </w:r>
       </w:hyperlink>
-      <w:bookmarkStart w:id="0" w:name="_GoBack"/>
-      <w:bookmarkEnd w:id="0"/>
     </w:p>
     <w:sectPr>
       <w:headerReference w:type="even" r:id="rId11"/>
@@ -4446,7 +4495,7 @@
 </file>
 
 <file path=customXml/itemProps2.xml><?xml version="1.0" encoding="utf-8"?>
-<ds:datastoreItem xmlns:ds="http://schemas.openxmlformats.org/officeDocument/2006/customXml" ds:itemID="{89F5ACA6-0B2A-4DEF-AEC5-DBC769833B4F}">
+<ds:datastoreItem xmlns:ds="http://schemas.openxmlformats.org/officeDocument/2006/customXml" ds:itemID="{36D25A53-2E91-49B1-82A9-0A1AE9406E75}">
   <ds:schemaRefs>
     <ds:schemaRef ds:uri="http://schemas.openxmlformats.org/officeDocument/2006/bibliography"/>
   </ds:schemaRefs>

</xml_diff>